<commit_message>
Añado parte Alejandro a Documentacion
</commit_message>
<xml_diff>
--- a/DOCUMENTACION.docx
+++ b/DOCUMENTACION.docx
@@ -3437,6 +3437,9 @@
       <w:pPr>
         <w:shd w:val="clear" w:color="auto" w:fill="222222"/>
         <w:spacing w:after="0" w:line="285" w:lineRule="auto"/>
+        <w:rPr>
+          <w:lang w:val="en-US"/>
+        </w:rPr>
       </w:pPr>
       <w:r>
         <w:rPr>
@@ -3454,6 +3457,7 @@
           <w:color w:val="F0F0F0"/>
           <w:sz w:val="21"/>
           <w:szCs w:val="21"/>
+          <w:lang w:val="en-US"/>
         </w:rPr>
         <w:t xml:space="preserve">- </w:t>
       </w:r>
@@ -3463,6 +3467,7 @@
           <w:color w:val="CBC3FF"/>
           <w:sz w:val="21"/>
           <w:szCs w:val="21"/>
+          <w:lang w:val="en-US"/>
         </w:rPr>
         <w:t>./apache/000-default.conf:/etc/apache2/sites-available/000-default.conf</w:t>
       </w:r>
@@ -3478,6 +3483,7 @@
           <w:color w:val="F0F0F0"/>
           <w:sz w:val="21"/>
           <w:szCs w:val="21"/>
+          <w:lang w:val="en-US"/>
         </w:rPr>
         <w:t xml:space="preserve">      </w:t>
       </w:r>
@@ -5055,6 +5061,7 @@
       </w:pPr>
       <w:r>
         <w:rPr>
+          <w:noProof/>
           <w:sz w:val="24"/>
           <w:szCs w:val="24"/>
         </w:rPr>
@@ -5127,6 +5134,7 @@
       </w:pPr>
       <w:r>
         <w:rPr>
+          <w:noProof/>
           <w:sz w:val="24"/>
           <w:szCs w:val="24"/>
         </w:rPr>
@@ -5565,16 +5573,30 @@
         <w:t>DWES</w:t>
       </w:r>
     </w:p>
+    <w:p/>
+    <w:p/>
+    <w:p/>
+    <w:p>
+      <w:r>
+        <w:t>controladores REST</w:t>
+      </w:r>
+    </w:p>
+    <w:p/>
+    <w:p>
+      <w:r>
+        <w:t>Hemos usado un total de 3 controladores, uno para manejar la multimedia, otro para los filtros y otro general en el que haremos las solicitudes a la base de datos y devolveremos las vistas</w:t>
+      </w:r>
+    </w:p>
     <w:p>
       <w:r>
         <w:rPr>
           <w:noProof/>
         </w:rPr>
         <w:drawing>
-          <wp:inline distT="0" distB="0" distL="0" distR="0" wp14:anchorId="6562EF61" wp14:editId="426FDECE">
-            <wp:extent cx="4968671" cy="6782388"/>
-            <wp:effectExtent l="0" t="0" r="3810" b="0"/>
-            <wp:docPr id="1748525035" name="Picture 1" descr="A white and black text on a white background&#10;&#10;Description automatically generated"/>
+          <wp:inline distT="0" distB="0" distL="0" distR="0" wp14:anchorId="7CC427D0" wp14:editId="0C38478A">
+            <wp:extent cx="2648320" cy="1247949"/>
+            <wp:effectExtent l="0" t="0" r="0" b="9525"/>
+            <wp:docPr id="1317542174" name="Imagen 1" descr="Texto&#10;&#10;El contenido generado por IA puede ser incorrecto."/>
             <wp:cNvGraphicFramePr>
               <a:graphicFrameLocks xmlns:a="http://schemas.openxmlformats.org/drawingml/2006/main" noChangeAspect="1"/>
             </wp:cNvGraphicFramePr>
@@ -5582,7 +5604,7 @@
               <a:graphicData uri="http://schemas.openxmlformats.org/drawingml/2006/picture">
                 <pic:pic xmlns:pic="http://schemas.openxmlformats.org/drawingml/2006/picture">
                   <pic:nvPicPr>
-                    <pic:cNvPr id="1748525035" name="Picture 1" descr="A white and black text on a white background&#10;&#10;Description automatically generated"/>
+                    <pic:cNvPr id="1317542174" name="Imagen 1" descr="Texto&#10;&#10;El contenido generado por IA puede ser incorrecto."/>
                     <pic:cNvPicPr/>
                   </pic:nvPicPr>
                   <pic:blipFill>
@@ -5594,7 +5616,7 @@
                   <pic:spPr>
                     <a:xfrm>
                       <a:off x="0" y="0"/>
-                      <a:ext cx="4968671" cy="6782388"/>
+                      <a:ext cx="2648320" cy="1247949"/>
                     </a:xfrm>
                     <a:prstGeom prst="rect">
                       <a:avLst/>
@@ -5607,17 +5629,51 @@
         </w:drawing>
       </w:r>
     </w:p>
+    <w:p/>
+    <w:p>
+      <w:r>
+        <w:t xml:space="preserve">Controlador de filtros, tenemos 2 funciones que se llaman </w:t>
+      </w:r>
+      <w:proofErr w:type="spellStart"/>
+      <w:r>
+        <w:t>getTorneos</w:t>
+      </w:r>
+      <w:proofErr w:type="spellEnd"/>
+      <w:r>
+        <w:t xml:space="preserve"> y </w:t>
+      </w:r>
+      <w:proofErr w:type="spellStart"/>
+      <w:r>
+        <w:t>getCentros</w:t>
+      </w:r>
+      <w:proofErr w:type="spellEnd"/>
+      <w:r>
+        <w:t>.</w:t>
+      </w:r>
+    </w:p>
+    <w:p>
+      <w:r>
+        <w:t xml:space="preserve">en ellos obtenemos todos los torneos/centros y los devolvemos mediante </w:t>
+      </w:r>
+      <w:proofErr w:type="spellStart"/>
+      <w:r>
+        <w:t>Json</w:t>
+      </w:r>
+      <w:proofErr w:type="spellEnd"/>
+      <w:r>
+        <w:t xml:space="preserve"> para que se reciba la información de manera estructurada y legible</w:t>
+      </w:r>
+    </w:p>
     <w:p>
       <w:r>
         <w:rPr>
           <w:noProof/>
         </w:rPr>
-        <w:lastRenderedPageBreak/>
         <w:drawing>
-          <wp:inline distT="0" distB="0" distL="0" distR="0" wp14:anchorId="706A6338" wp14:editId="2633CE56">
-            <wp:extent cx="6417310" cy="1523365"/>
-            <wp:effectExtent l="0" t="0" r="2540" b="635"/>
-            <wp:docPr id="1812067732" name="Picture 1" descr="A screen shot of a computer&#10;&#10;Description automatically generated"/>
+          <wp:inline distT="0" distB="0" distL="0" distR="0" wp14:anchorId="661D3141" wp14:editId="08F76654">
+            <wp:extent cx="3665220" cy="885459"/>
+            <wp:effectExtent l="0" t="0" r="0" b="0"/>
+            <wp:docPr id="1021643655" name="Imagen 1" descr="Texto&#10;&#10;El contenido generado por IA puede ser incorrecto."/>
             <wp:cNvGraphicFramePr>
               <a:graphicFrameLocks xmlns:a="http://schemas.openxmlformats.org/drawingml/2006/main" noChangeAspect="1"/>
             </wp:cNvGraphicFramePr>
@@ -5625,7 +5681,7 @@
               <a:graphicData uri="http://schemas.openxmlformats.org/drawingml/2006/picture">
                 <pic:pic xmlns:pic="http://schemas.openxmlformats.org/drawingml/2006/picture">
                   <pic:nvPicPr>
-                    <pic:cNvPr id="1812067732" name="Picture 1" descr="A screen shot of a computer&#10;&#10;Description automatically generated"/>
+                    <pic:cNvPr id="1021643655" name="Imagen 1" descr="Texto&#10;&#10;El contenido generado por IA puede ser incorrecto."/>
                     <pic:cNvPicPr/>
                   </pic:nvPicPr>
                   <pic:blipFill>
@@ -5637,7 +5693,7 @@
                   <pic:spPr>
                     <a:xfrm>
                       <a:off x="0" y="0"/>
-                      <a:ext cx="6417310" cy="1523365"/>
+                      <a:ext cx="3705620" cy="895219"/>
                     </a:xfrm>
                     <a:prstGeom prst="rect">
                       <a:avLst/>
@@ -5649,17 +5705,18 @@
           </wp:inline>
         </w:drawing>
       </w:r>
-    </w:p>
-    <w:p>
+      <w:r>
+        <w:t xml:space="preserve"> </w:t>
+      </w:r>
       <w:r>
         <w:rPr>
           <w:noProof/>
         </w:rPr>
         <w:drawing>
-          <wp:inline distT="0" distB="0" distL="0" distR="0" wp14:anchorId="23CECAE0" wp14:editId="73B8C401">
-            <wp:extent cx="6417310" cy="6768465"/>
-            <wp:effectExtent l="0" t="0" r="2540" b="0"/>
-            <wp:docPr id="851277830" name="Picture 1" descr="A white rectangular box with black text&#10;&#10;Description automatically generated"/>
+          <wp:inline distT="0" distB="0" distL="0" distR="0" wp14:anchorId="161D6495" wp14:editId="00A86739">
+            <wp:extent cx="3680460" cy="903909"/>
+            <wp:effectExtent l="0" t="0" r="0" b="0"/>
+            <wp:docPr id="341778826" name="Imagen 1" descr="Texto&#10;&#10;El contenido generado por IA puede ser incorrecto."/>
             <wp:cNvGraphicFramePr>
               <a:graphicFrameLocks xmlns:a="http://schemas.openxmlformats.org/drawingml/2006/main" noChangeAspect="1"/>
             </wp:cNvGraphicFramePr>
@@ -5667,7 +5724,7 @@
               <a:graphicData uri="http://schemas.openxmlformats.org/drawingml/2006/picture">
                 <pic:pic xmlns:pic="http://schemas.openxmlformats.org/drawingml/2006/picture">
                   <pic:nvPicPr>
-                    <pic:cNvPr id="851277830" name="Picture 1" descr="A white rectangular box with black text&#10;&#10;Description automatically generated"/>
+                    <pic:cNvPr id="341778826" name="Imagen 1" descr="Texto&#10;&#10;El contenido generado por IA puede ser incorrecto."/>
                     <pic:cNvPicPr/>
                   </pic:nvPicPr>
                   <pic:blipFill>
@@ -5679,7 +5736,7 @@
                   <pic:spPr>
                     <a:xfrm>
                       <a:off x="0" y="0"/>
-                      <a:ext cx="6417310" cy="6768465"/>
+                      <a:ext cx="3712984" cy="911897"/>
                     </a:xfrm>
                     <a:prstGeom prst="rect">
                       <a:avLst/>
@@ -5692,17 +5749,85 @@
         </w:drawing>
       </w:r>
     </w:p>
-    <w:p>
+    <w:p/>
+    <w:p>
+      <w:r>
+        <w:t xml:space="preserve">Controlador reto, en el tenemos 8 funciones, la primera </w:t>
+      </w:r>
+      <w:proofErr w:type="spellStart"/>
+      <w:r>
+        <w:t>indexsololectura</w:t>
+      </w:r>
+      <w:proofErr w:type="spellEnd"/>
+      <w:r>
+        <w:t xml:space="preserve"> (es la función que devuelve la vista del usuario), y otras llamadas </w:t>
+      </w:r>
+      <w:proofErr w:type="spellStart"/>
+      <w:r>
+        <w:t>index</w:t>
+      </w:r>
+      <w:proofErr w:type="spellEnd"/>
+      <w:r>
+        <w:t xml:space="preserve">, créate, store, </w:t>
+      </w:r>
+      <w:proofErr w:type="gramStart"/>
+      <w:r>
+        <w:t>show</w:t>
+      </w:r>
+      <w:proofErr w:type="gramEnd"/>
+      <w:r>
+        <w:t xml:space="preserve">, </w:t>
+      </w:r>
+      <w:proofErr w:type="spellStart"/>
+      <w:r>
+        <w:t>edit</w:t>
+      </w:r>
+      <w:proofErr w:type="spellEnd"/>
+      <w:r>
+        <w:t xml:space="preserve">, </w:t>
+      </w:r>
+      <w:proofErr w:type="spellStart"/>
+      <w:r>
+        <w:t>update</w:t>
+      </w:r>
+      <w:proofErr w:type="spellEnd"/>
+      <w:r>
+        <w:t xml:space="preserve"> y </w:t>
+      </w:r>
+      <w:proofErr w:type="spellStart"/>
+      <w:r>
+        <w:t>destroy</w:t>
+      </w:r>
+      <w:proofErr w:type="spellEnd"/>
+    </w:p>
+    <w:p/>
+    <w:p/>
+    <w:p/>
+    <w:p/>
+    <w:p>
+      <w:r>
+        <w:t xml:space="preserve">función </w:t>
+      </w:r>
+      <w:proofErr w:type="spellStart"/>
+      <w:r>
+        <w:t>indexsololectura</w:t>
+      </w:r>
+      <w:proofErr w:type="spellEnd"/>
+      <w:r>
+        <w:t>:</w:t>
+      </w:r>
+      <w:r>
+        <w:t xml:space="preserve"> recupera los torneos disponibles y, si se seleccionan un torneo y un centro, muestra los retos asociados a esos filtros. Los retos se presentan en una vista paginada de 6 elementos por página.</w:t>
+      </w:r>
       <w:r>
         <w:rPr>
           <w:noProof/>
         </w:rPr>
-        <w:lastRenderedPageBreak/>
         <w:drawing>
-          <wp:inline distT="0" distB="0" distL="0" distR="0" wp14:anchorId="6E3B866D" wp14:editId="437E9594">
-            <wp:extent cx="6417310" cy="5410835"/>
-            <wp:effectExtent l="0" t="0" r="2540" b="0"/>
-            <wp:docPr id="711681443" name="Picture 1" descr="A white square with black text&#10;&#10;Description automatically generated"/>
+          <wp:inline distT="0" distB="0" distL="0" distR="0" wp14:anchorId="578CA6EF" wp14:editId="49ED05A0">
+            <wp:extent cx="6417310" cy="3845560"/>
+            <wp:effectExtent l="0" t="0" r="2540" b="2540"/>
+            <wp:docPr id="354693379" name="Imagen 1" descr="Texto&#10;&#10;El contenido generado por IA puede ser incorrecto."/>
             <wp:cNvGraphicFramePr>
               <a:graphicFrameLocks xmlns:a="http://schemas.openxmlformats.org/drawingml/2006/main" noChangeAspect="1"/>
             </wp:cNvGraphicFramePr>
@@ -5710,7 +5835,7 @@
               <a:graphicData uri="http://schemas.openxmlformats.org/drawingml/2006/picture">
                 <pic:pic xmlns:pic="http://schemas.openxmlformats.org/drawingml/2006/picture">
                   <pic:nvPicPr>
-                    <pic:cNvPr id="711681443" name="Picture 1" descr="A white square with black text&#10;&#10;Description automatically generated"/>
+                    <pic:cNvPr id="354693379" name="Imagen 1" descr="Texto&#10;&#10;El contenido generado por IA puede ser incorrecto."/>
                     <pic:cNvPicPr/>
                   </pic:nvPicPr>
                   <pic:blipFill>
@@ -5722,7 +5847,7 @@
                   <pic:spPr>
                     <a:xfrm>
                       <a:off x="0" y="0"/>
-                      <a:ext cx="6417310" cy="5410835"/>
+                      <a:ext cx="6417310" cy="3845560"/>
                     </a:xfrm>
                     <a:prstGeom prst="rect">
                       <a:avLst/>
@@ -5735,6 +5860,619 @@
         </w:drawing>
       </w:r>
     </w:p>
+    <w:p/>
+    <w:p>
+      <w:r>
+        <w:t xml:space="preserve">función </w:t>
+      </w:r>
+      <w:proofErr w:type="spellStart"/>
+      <w:r>
+        <w:t>index</w:t>
+      </w:r>
+      <w:proofErr w:type="spellEnd"/>
+      <w:r>
+        <w:t xml:space="preserve">: esta es la vista del administrador en la que se muestran todos los retos ya creados </w:t>
+      </w:r>
+    </w:p>
+    <w:p>
+      <w:r>
+        <w:rPr>
+          <w:noProof/>
+        </w:rPr>
+        <w:drawing>
+          <wp:inline distT="0" distB="0" distL="0" distR="0" wp14:anchorId="24FDB886" wp14:editId="349CA7A6">
+            <wp:extent cx="6417310" cy="1597660"/>
+            <wp:effectExtent l="0" t="0" r="2540" b="2540"/>
+            <wp:docPr id="287140888" name="Imagen 1" descr="Captura de pantalla de un celular&#10;&#10;El contenido generado por IA puede ser incorrecto."/>
+            <wp:cNvGraphicFramePr>
+              <a:graphicFrameLocks xmlns:a="http://schemas.openxmlformats.org/drawingml/2006/main" noChangeAspect="1"/>
+            </wp:cNvGraphicFramePr>
+            <a:graphic xmlns:a="http://schemas.openxmlformats.org/drawingml/2006/main">
+              <a:graphicData uri="http://schemas.openxmlformats.org/drawingml/2006/picture">
+                <pic:pic xmlns:pic="http://schemas.openxmlformats.org/drawingml/2006/picture">
+                  <pic:nvPicPr>
+                    <pic:cNvPr id="287140888" name="Imagen 1" descr="Captura de pantalla de un celular&#10;&#10;El contenido generado por IA puede ser incorrecto."/>
+                    <pic:cNvPicPr/>
+                  </pic:nvPicPr>
+                  <pic:blipFill>
+                    <a:blip r:embed="rId31"/>
+                    <a:stretch>
+                      <a:fillRect/>
+                    </a:stretch>
+                  </pic:blipFill>
+                  <pic:spPr>
+                    <a:xfrm>
+                      <a:off x="0" y="0"/>
+                      <a:ext cx="6417310" cy="1597660"/>
+                    </a:xfrm>
+                    <a:prstGeom prst="rect">
+                      <a:avLst/>
+                    </a:prstGeom>
+                  </pic:spPr>
+                </pic:pic>
+              </a:graphicData>
+            </a:graphic>
+          </wp:inline>
+        </w:drawing>
+      </w:r>
+    </w:p>
+    <w:p/>
+    <w:p>
+      <w:r>
+        <w:t>Función créate: es la que tenemos para crear retos, únicamente obtenemos todos los centros y todos los torneos</w:t>
+      </w:r>
+    </w:p>
+    <w:p>
+      <w:r>
+        <w:rPr>
+          <w:noProof/>
+        </w:rPr>
+        <w:drawing>
+          <wp:inline distT="0" distB="0" distL="0" distR="0" wp14:anchorId="78D86344" wp14:editId="20653159">
+            <wp:extent cx="6417310" cy="1337945"/>
+            <wp:effectExtent l="0" t="0" r="2540" b="0"/>
+            <wp:docPr id="2080438640" name="Imagen 1" descr="Texto&#10;&#10;El contenido generado por IA puede ser incorrecto."/>
+            <wp:cNvGraphicFramePr>
+              <a:graphicFrameLocks xmlns:a="http://schemas.openxmlformats.org/drawingml/2006/main" noChangeAspect="1"/>
+            </wp:cNvGraphicFramePr>
+            <a:graphic xmlns:a="http://schemas.openxmlformats.org/drawingml/2006/main">
+              <a:graphicData uri="http://schemas.openxmlformats.org/drawingml/2006/picture">
+                <pic:pic xmlns:pic="http://schemas.openxmlformats.org/drawingml/2006/picture">
+                  <pic:nvPicPr>
+                    <pic:cNvPr id="2080438640" name="Imagen 1" descr="Texto&#10;&#10;El contenido generado por IA puede ser incorrecto."/>
+                    <pic:cNvPicPr/>
+                  </pic:nvPicPr>
+                  <pic:blipFill>
+                    <a:blip r:embed="rId32"/>
+                    <a:stretch>
+                      <a:fillRect/>
+                    </a:stretch>
+                  </pic:blipFill>
+                  <pic:spPr>
+                    <a:xfrm>
+                      <a:off x="0" y="0"/>
+                      <a:ext cx="6417310" cy="1337945"/>
+                    </a:xfrm>
+                    <a:prstGeom prst="rect">
+                      <a:avLst/>
+                    </a:prstGeom>
+                  </pic:spPr>
+                </pic:pic>
+              </a:graphicData>
+            </a:graphic>
+          </wp:inline>
+        </w:drawing>
+      </w:r>
+    </w:p>
+    <w:p/>
+    <w:p/>
+    <w:p>
+      <w:r>
+        <w:t>Función store: hacemos una validación de los datos que hemos introducido en la vista de crear u ¡n reto y si cumple con la validación los insertamos en la base de datos</w:t>
+      </w:r>
+    </w:p>
+    <w:p>
+      <w:r>
+        <w:rPr>
+          <w:noProof/>
+        </w:rPr>
+        <w:drawing>
+          <wp:inline distT="0" distB="0" distL="0" distR="0" wp14:anchorId="6522F0BB" wp14:editId="087A2821">
+            <wp:extent cx="6417310" cy="2316480"/>
+            <wp:effectExtent l="0" t="0" r="2540" b="7620"/>
+            <wp:docPr id="59683091" name="Imagen 1" descr="Texto&#10;&#10;El contenido generado por IA puede ser incorrecto."/>
+            <wp:cNvGraphicFramePr>
+              <a:graphicFrameLocks xmlns:a="http://schemas.openxmlformats.org/drawingml/2006/main" noChangeAspect="1"/>
+            </wp:cNvGraphicFramePr>
+            <a:graphic xmlns:a="http://schemas.openxmlformats.org/drawingml/2006/main">
+              <a:graphicData uri="http://schemas.openxmlformats.org/drawingml/2006/picture">
+                <pic:pic xmlns:pic="http://schemas.openxmlformats.org/drawingml/2006/picture">
+                  <pic:nvPicPr>
+                    <pic:cNvPr id="59683091" name="Imagen 1" descr="Texto&#10;&#10;El contenido generado por IA puede ser incorrecto."/>
+                    <pic:cNvPicPr/>
+                  </pic:nvPicPr>
+                  <pic:blipFill>
+                    <a:blip r:embed="rId33"/>
+                    <a:stretch>
+                      <a:fillRect/>
+                    </a:stretch>
+                  </pic:blipFill>
+                  <pic:spPr>
+                    <a:xfrm>
+                      <a:off x="0" y="0"/>
+                      <a:ext cx="6417310" cy="2316480"/>
+                    </a:xfrm>
+                    <a:prstGeom prst="rect">
+                      <a:avLst/>
+                    </a:prstGeom>
+                  </pic:spPr>
+                </pic:pic>
+              </a:graphicData>
+            </a:graphic>
+          </wp:inline>
+        </w:drawing>
+      </w:r>
+    </w:p>
+    <w:p/>
+    <w:p>
+      <w:r>
+        <w:t xml:space="preserve">Función </w:t>
+      </w:r>
+      <w:proofErr w:type="gramStart"/>
+      <w:r>
+        <w:t>show</w:t>
+      </w:r>
+      <w:proofErr w:type="gramEnd"/>
+      <w:r>
+        <w:t>: devuelve la vista al usuario del reto elegido</w:t>
+      </w:r>
+    </w:p>
+    <w:p>
+      <w:r>
+        <w:rPr>
+          <w:noProof/>
+        </w:rPr>
+        <w:drawing>
+          <wp:inline distT="0" distB="0" distL="0" distR="0" wp14:anchorId="51622692" wp14:editId="3D6E8BCD">
+            <wp:extent cx="6417310" cy="1156335"/>
+            <wp:effectExtent l="0" t="0" r="2540" b="5715"/>
+            <wp:docPr id="566718685" name="Imagen 1" descr="Texto&#10;&#10;El contenido generado por IA puede ser incorrecto."/>
+            <wp:cNvGraphicFramePr>
+              <a:graphicFrameLocks xmlns:a="http://schemas.openxmlformats.org/drawingml/2006/main" noChangeAspect="1"/>
+            </wp:cNvGraphicFramePr>
+            <a:graphic xmlns:a="http://schemas.openxmlformats.org/drawingml/2006/main">
+              <a:graphicData uri="http://schemas.openxmlformats.org/drawingml/2006/picture">
+                <pic:pic xmlns:pic="http://schemas.openxmlformats.org/drawingml/2006/picture">
+                  <pic:nvPicPr>
+                    <pic:cNvPr id="566718685" name="Imagen 1" descr="Texto&#10;&#10;El contenido generado por IA puede ser incorrecto."/>
+                    <pic:cNvPicPr/>
+                  </pic:nvPicPr>
+                  <pic:blipFill>
+                    <a:blip r:embed="rId34"/>
+                    <a:stretch>
+                      <a:fillRect/>
+                    </a:stretch>
+                  </pic:blipFill>
+                  <pic:spPr>
+                    <a:xfrm>
+                      <a:off x="0" y="0"/>
+                      <a:ext cx="6417310" cy="1156335"/>
+                    </a:xfrm>
+                    <a:prstGeom prst="rect">
+                      <a:avLst/>
+                    </a:prstGeom>
+                  </pic:spPr>
+                </pic:pic>
+              </a:graphicData>
+            </a:graphic>
+          </wp:inline>
+        </w:drawing>
+      </w:r>
+    </w:p>
+    <w:p/>
+    <w:p>
+      <w:r>
+        <w:t xml:space="preserve">Función </w:t>
+      </w:r>
+      <w:proofErr w:type="spellStart"/>
+      <w:r>
+        <w:t>edit</w:t>
+      </w:r>
+      <w:proofErr w:type="spellEnd"/>
+      <w:r>
+        <w:t>: obtenemos todos los datos del reto elegido para editar mediante el id</w:t>
+      </w:r>
+    </w:p>
+    <w:p>
+      <w:r>
+        <w:rPr>
+          <w:noProof/>
+        </w:rPr>
+        <w:drawing>
+          <wp:inline distT="0" distB="0" distL="0" distR="0" wp14:anchorId="54F60C5E" wp14:editId="7E454444">
+            <wp:extent cx="6417310" cy="1650365"/>
+            <wp:effectExtent l="0" t="0" r="2540" b="6985"/>
+            <wp:docPr id="1692438353" name="Imagen 1" descr="Texto&#10;&#10;El contenido generado por IA puede ser incorrecto."/>
+            <wp:cNvGraphicFramePr>
+              <a:graphicFrameLocks xmlns:a="http://schemas.openxmlformats.org/drawingml/2006/main" noChangeAspect="1"/>
+            </wp:cNvGraphicFramePr>
+            <a:graphic xmlns:a="http://schemas.openxmlformats.org/drawingml/2006/main">
+              <a:graphicData uri="http://schemas.openxmlformats.org/drawingml/2006/picture">
+                <pic:pic xmlns:pic="http://schemas.openxmlformats.org/drawingml/2006/picture">
+                  <pic:nvPicPr>
+                    <pic:cNvPr id="1692438353" name="Imagen 1" descr="Texto&#10;&#10;El contenido generado por IA puede ser incorrecto."/>
+                    <pic:cNvPicPr/>
+                  </pic:nvPicPr>
+                  <pic:blipFill>
+                    <a:blip r:embed="rId35"/>
+                    <a:stretch>
+                      <a:fillRect/>
+                    </a:stretch>
+                  </pic:blipFill>
+                  <pic:spPr>
+                    <a:xfrm>
+                      <a:off x="0" y="0"/>
+                      <a:ext cx="6417310" cy="1650365"/>
+                    </a:xfrm>
+                    <a:prstGeom prst="rect">
+                      <a:avLst/>
+                    </a:prstGeom>
+                  </pic:spPr>
+                </pic:pic>
+              </a:graphicData>
+            </a:graphic>
+          </wp:inline>
+        </w:drawing>
+      </w:r>
+    </w:p>
+    <w:p>
+      <w:r>
+        <w:t xml:space="preserve">Función </w:t>
+      </w:r>
+      <w:proofErr w:type="spellStart"/>
+      <w:r>
+        <w:t>update</w:t>
+      </w:r>
+      <w:proofErr w:type="spellEnd"/>
+      <w:r>
+        <w:t>: ejecutamos la actualización en la base de datos</w:t>
+      </w:r>
+    </w:p>
+    <w:p>
+      <w:r>
+        <w:rPr>
+          <w:noProof/>
+        </w:rPr>
+        <w:lastRenderedPageBreak/>
+        <w:drawing>
+          <wp:inline distT="0" distB="0" distL="0" distR="0" wp14:anchorId="4258E7E7" wp14:editId="67C564DA">
+            <wp:extent cx="6417310" cy="1944370"/>
+            <wp:effectExtent l="0" t="0" r="2540" b="0"/>
+            <wp:docPr id="1889029538" name="Imagen 1" descr="Texto&#10;&#10;El contenido generado por IA puede ser incorrecto."/>
+            <wp:cNvGraphicFramePr>
+              <a:graphicFrameLocks xmlns:a="http://schemas.openxmlformats.org/drawingml/2006/main" noChangeAspect="1"/>
+            </wp:cNvGraphicFramePr>
+            <a:graphic xmlns:a="http://schemas.openxmlformats.org/drawingml/2006/main">
+              <a:graphicData uri="http://schemas.openxmlformats.org/drawingml/2006/picture">
+                <pic:pic xmlns:pic="http://schemas.openxmlformats.org/drawingml/2006/picture">
+                  <pic:nvPicPr>
+                    <pic:cNvPr id="1889029538" name="Imagen 1" descr="Texto&#10;&#10;El contenido generado por IA puede ser incorrecto."/>
+                    <pic:cNvPicPr/>
+                  </pic:nvPicPr>
+                  <pic:blipFill>
+                    <a:blip r:embed="rId36"/>
+                    <a:stretch>
+                      <a:fillRect/>
+                    </a:stretch>
+                  </pic:blipFill>
+                  <pic:spPr>
+                    <a:xfrm>
+                      <a:off x="0" y="0"/>
+                      <a:ext cx="6417310" cy="1944370"/>
+                    </a:xfrm>
+                    <a:prstGeom prst="rect">
+                      <a:avLst/>
+                    </a:prstGeom>
+                  </pic:spPr>
+                </pic:pic>
+              </a:graphicData>
+            </a:graphic>
+          </wp:inline>
+        </w:drawing>
+      </w:r>
+    </w:p>
+    <w:p/>
+    <w:p>
+      <w:r>
+        <w:t xml:space="preserve">Función </w:t>
+      </w:r>
+      <w:proofErr w:type="spellStart"/>
+      <w:r>
+        <w:t>destroy</w:t>
+      </w:r>
+      <w:proofErr w:type="spellEnd"/>
+      <w:r>
+        <w:t xml:space="preserve">: buscamos el reto mediante el id y lo eliminamos </w:t>
+      </w:r>
+    </w:p>
+    <w:p>
+      <w:r>
+        <w:rPr>
+          <w:noProof/>
+        </w:rPr>
+        <w:drawing>
+          <wp:inline distT="0" distB="0" distL="0" distR="0" wp14:anchorId="1ABAFA88" wp14:editId="1229E623">
+            <wp:extent cx="6417310" cy="1882775"/>
+            <wp:effectExtent l="0" t="0" r="2540" b="3175"/>
+            <wp:docPr id="1944487383" name="Imagen 1" descr="Texto&#10;&#10;El contenido generado por IA puede ser incorrecto."/>
+            <wp:cNvGraphicFramePr>
+              <a:graphicFrameLocks xmlns:a="http://schemas.openxmlformats.org/drawingml/2006/main" noChangeAspect="1"/>
+            </wp:cNvGraphicFramePr>
+            <a:graphic xmlns:a="http://schemas.openxmlformats.org/drawingml/2006/main">
+              <a:graphicData uri="http://schemas.openxmlformats.org/drawingml/2006/picture">
+                <pic:pic xmlns:pic="http://schemas.openxmlformats.org/drawingml/2006/picture">
+                  <pic:nvPicPr>
+                    <pic:cNvPr id="1944487383" name="Imagen 1" descr="Texto&#10;&#10;El contenido generado por IA puede ser incorrecto."/>
+                    <pic:cNvPicPr/>
+                  </pic:nvPicPr>
+                  <pic:blipFill>
+                    <a:blip r:embed="rId37"/>
+                    <a:stretch>
+                      <a:fillRect/>
+                    </a:stretch>
+                  </pic:blipFill>
+                  <pic:spPr>
+                    <a:xfrm>
+                      <a:off x="0" y="0"/>
+                      <a:ext cx="6417310" cy="1882775"/>
+                    </a:xfrm>
+                    <a:prstGeom prst="rect">
+                      <a:avLst/>
+                    </a:prstGeom>
+                  </pic:spPr>
+                </pic:pic>
+              </a:graphicData>
+            </a:graphic>
+          </wp:inline>
+        </w:drawing>
+      </w:r>
+    </w:p>
+    <w:p/>
+    <w:p>
+      <w:r>
+        <w:t xml:space="preserve">Nuestra estructura de carpetas en nuestro trabajo </w:t>
+      </w:r>
+      <w:proofErr w:type="spellStart"/>
+      <w:r>
+        <w:t>laravel</w:t>
+      </w:r>
+      <w:proofErr w:type="spellEnd"/>
+      <w:r>
+        <w:t xml:space="preserve"> es la siguiente</w:t>
+      </w:r>
+    </w:p>
+    <w:p>
+      <w:r>
+        <w:rPr>
+          <w:noProof/>
+        </w:rPr>
+        <w:lastRenderedPageBreak/>
+        <w:drawing>
+          <wp:inline distT="0" distB="0" distL="0" distR="0" wp14:anchorId="6C6E7F10" wp14:editId="660D8B69">
+            <wp:extent cx="2626211" cy="6614160"/>
+            <wp:effectExtent l="0" t="0" r="3175" b="0"/>
+            <wp:docPr id="486190415" name="Imagen 1" descr="Texto&#10;&#10;El contenido generado por IA puede ser incorrecto."/>
+            <wp:cNvGraphicFramePr>
+              <a:graphicFrameLocks xmlns:a="http://schemas.openxmlformats.org/drawingml/2006/main" noChangeAspect="1"/>
+            </wp:cNvGraphicFramePr>
+            <a:graphic xmlns:a="http://schemas.openxmlformats.org/drawingml/2006/main">
+              <a:graphicData uri="http://schemas.openxmlformats.org/drawingml/2006/picture">
+                <pic:pic xmlns:pic="http://schemas.openxmlformats.org/drawingml/2006/picture">
+                  <pic:nvPicPr>
+                    <pic:cNvPr id="486190415" name="Imagen 1" descr="Texto&#10;&#10;El contenido generado por IA puede ser incorrecto."/>
+                    <pic:cNvPicPr/>
+                  </pic:nvPicPr>
+                  <pic:blipFill>
+                    <a:blip r:embed="rId38"/>
+                    <a:stretch>
+                      <a:fillRect/>
+                    </a:stretch>
+                  </pic:blipFill>
+                  <pic:spPr>
+                    <a:xfrm>
+                      <a:off x="0" y="0"/>
+                      <a:ext cx="2628184" cy="6619130"/>
+                    </a:xfrm>
+                    <a:prstGeom prst="rect">
+                      <a:avLst/>
+                    </a:prstGeom>
+                  </pic:spPr>
+                </pic:pic>
+              </a:graphicData>
+            </a:graphic>
+          </wp:inline>
+        </w:drawing>
+      </w:r>
+    </w:p>
+    <w:p>
+      <w:r>
+        <w:t>Archivo de rutas (</w:t>
+      </w:r>
+      <w:proofErr w:type="spellStart"/>
+      <w:r>
+        <w:t>web.php</w:t>
+      </w:r>
+      <w:proofErr w:type="spellEnd"/>
+      <w:r>
+        <w:t>):</w:t>
+      </w:r>
+    </w:p>
+    <w:p>
+      <w:r>
+        <w:rPr>
+          <w:noProof/>
+        </w:rPr>
+        <w:drawing>
+          <wp:inline distT="0" distB="0" distL="0" distR="0" wp14:anchorId="30AA2C10" wp14:editId="0B693164">
+            <wp:extent cx="6417310" cy="1932305"/>
+            <wp:effectExtent l="0" t="0" r="2540" b="0"/>
+            <wp:docPr id="1188849459" name="Imagen 1" descr="Pantalla de computadora con letras&#10;&#10;El contenido generado por IA puede ser incorrecto."/>
+            <wp:cNvGraphicFramePr>
+              <a:graphicFrameLocks xmlns:a="http://schemas.openxmlformats.org/drawingml/2006/main" noChangeAspect="1"/>
+            </wp:cNvGraphicFramePr>
+            <a:graphic xmlns:a="http://schemas.openxmlformats.org/drawingml/2006/main">
+              <a:graphicData uri="http://schemas.openxmlformats.org/drawingml/2006/picture">
+                <pic:pic xmlns:pic="http://schemas.openxmlformats.org/drawingml/2006/picture">
+                  <pic:nvPicPr>
+                    <pic:cNvPr id="1188849459" name="Imagen 1" descr="Pantalla de computadora con letras&#10;&#10;El contenido generado por IA puede ser incorrecto."/>
+                    <pic:cNvPicPr/>
+                  </pic:nvPicPr>
+                  <pic:blipFill>
+                    <a:blip r:embed="rId39"/>
+                    <a:stretch>
+                      <a:fillRect/>
+                    </a:stretch>
+                  </pic:blipFill>
+                  <pic:spPr>
+                    <a:xfrm>
+                      <a:off x="0" y="0"/>
+                      <a:ext cx="6417310" cy="1932305"/>
+                    </a:xfrm>
+                    <a:prstGeom prst="rect">
+                      <a:avLst/>
+                    </a:prstGeom>
+                  </pic:spPr>
+                </pic:pic>
+              </a:graphicData>
+            </a:graphic>
+          </wp:inline>
+        </w:drawing>
+      </w:r>
+    </w:p>
+    <w:p/>
+    <w:p>
+      <w:proofErr w:type="spellStart"/>
+      <w:r>
+        <w:t>Layout</w:t>
+      </w:r>
+      <w:proofErr w:type="spellEnd"/>
+      <w:r>
+        <w:t xml:space="preserve"> que incluimos en las </w:t>
+      </w:r>
+      <w:proofErr w:type="spellStart"/>
+      <w:r>
+        <w:t>paginas</w:t>
+      </w:r>
+      <w:proofErr w:type="spellEnd"/>
+      <w:r>
+        <w:t xml:space="preserve"> dirigidas al administrador</w:t>
+      </w:r>
+    </w:p>
+    <w:p>
+      <w:r>
+        <w:rPr>
+          <w:noProof/>
+        </w:rPr>
+        <w:lastRenderedPageBreak/>
+        <w:drawing>
+          <wp:inline distT="0" distB="0" distL="0" distR="0" wp14:anchorId="5D98790E" wp14:editId="3D6902F9">
+            <wp:extent cx="6417310" cy="4083685"/>
+            <wp:effectExtent l="0" t="0" r="2540" b="0"/>
+            <wp:docPr id="695142220" name="Imagen 1" descr="Texto&#10;&#10;El contenido generado por IA puede ser incorrecto."/>
+            <wp:cNvGraphicFramePr>
+              <a:graphicFrameLocks xmlns:a="http://schemas.openxmlformats.org/drawingml/2006/main" noChangeAspect="1"/>
+            </wp:cNvGraphicFramePr>
+            <a:graphic xmlns:a="http://schemas.openxmlformats.org/drawingml/2006/main">
+              <a:graphicData uri="http://schemas.openxmlformats.org/drawingml/2006/picture">
+                <pic:pic xmlns:pic="http://schemas.openxmlformats.org/drawingml/2006/picture">
+                  <pic:nvPicPr>
+                    <pic:cNvPr id="695142220" name="Imagen 1" descr="Texto&#10;&#10;El contenido generado por IA puede ser incorrecto."/>
+                    <pic:cNvPicPr/>
+                  </pic:nvPicPr>
+                  <pic:blipFill>
+                    <a:blip r:embed="rId40"/>
+                    <a:stretch>
+                      <a:fillRect/>
+                    </a:stretch>
+                  </pic:blipFill>
+                  <pic:spPr>
+                    <a:xfrm>
+                      <a:off x="0" y="0"/>
+                      <a:ext cx="6417310" cy="4083685"/>
+                    </a:xfrm>
+                    <a:prstGeom prst="rect">
+                      <a:avLst/>
+                    </a:prstGeom>
+                  </pic:spPr>
+                </pic:pic>
+              </a:graphicData>
+            </a:graphic>
+          </wp:inline>
+        </w:drawing>
+      </w:r>
+      <w:r>
+        <w:t xml:space="preserve"> </w:t>
+      </w:r>
+    </w:p>
+    <w:p/>
+    <w:p>
+      <w:r>
+        <w:t xml:space="preserve">Archivos de la vista creados con el motor de </w:t>
+      </w:r>
+      <w:proofErr w:type="gramStart"/>
+      <w:r>
+        <w:t>plantillas .</w:t>
+      </w:r>
+      <w:proofErr w:type="spellStart"/>
+      <w:proofErr w:type="gramEnd"/>
+      <w:r>
+        <w:t>blade.php</w:t>
+      </w:r>
+      <w:proofErr w:type="spellEnd"/>
+    </w:p>
+    <w:p>
+      <w:r>
+        <w:rPr>
+          <w:noProof/>
+        </w:rPr>
+        <w:drawing>
+          <wp:inline distT="0" distB="0" distL="0" distR="0" wp14:anchorId="00A3F216" wp14:editId="2C8AF17D">
+            <wp:extent cx="2638793" cy="1086002"/>
+            <wp:effectExtent l="0" t="0" r="0" b="0"/>
+            <wp:docPr id="1859601558" name="Imagen 1" descr="Interfaz de usuario gráfica, Texto, Aplicación&#10;&#10;El contenido generado por IA puede ser incorrecto."/>
+            <wp:cNvGraphicFramePr>
+              <a:graphicFrameLocks xmlns:a="http://schemas.openxmlformats.org/drawingml/2006/main" noChangeAspect="1"/>
+            </wp:cNvGraphicFramePr>
+            <a:graphic xmlns:a="http://schemas.openxmlformats.org/drawingml/2006/main">
+              <a:graphicData uri="http://schemas.openxmlformats.org/drawingml/2006/picture">
+                <pic:pic xmlns:pic="http://schemas.openxmlformats.org/drawingml/2006/picture">
+                  <pic:nvPicPr>
+                    <pic:cNvPr id="1859601558" name="Imagen 1" descr="Interfaz de usuario gráfica, Texto, Aplicación&#10;&#10;El contenido generado por IA puede ser incorrecto."/>
+                    <pic:cNvPicPr/>
+                  </pic:nvPicPr>
+                  <pic:blipFill>
+                    <a:blip r:embed="rId41"/>
+                    <a:stretch>
+                      <a:fillRect/>
+                    </a:stretch>
+                  </pic:blipFill>
+                  <pic:spPr>
+                    <a:xfrm>
+                      <a:off x="0" y="0"/>
+                      <a:ext cx="2638793" cy="1086002"/>
+                    </a:xfrm>
+                    <a:prstGeom prst="rect">
+                      <a:avLst/>
+                    </a:prstGeom>
+                  </pic:spPr>
+                </pic:pic>
+              </a:graphicData>
+            </a:graphic>
+          </wp:inline>
+        </w:drawing>
+      </w:r>
+    </w:p>
+    <w:p/>
     <w:p/>
     <w:sectPr>
       <w:pgSz w:w="11906" w:h="17338"/>

</xml_diff>